<commit_message>
all changes and notes is done
</commit_message>
<xml_diff>
--- a/certificate for front end.docx
+++ b/certificate for front end.docx
@@ -2,7 +2,121 @@
 <file path=word/document.xml><?xml version="1.0" encoding="utf-8"?>
 <w:document xmlns:wpc="http://schemas.microsoft.com/office/word/2010/wordprocessingCanvas" xmlns:cx="http://schemas.microsoft.com/office/drawing/2014/chartex" xmlns:cx1="http://schemas.microsoft.com/office/drawing/2015/9/8/chartex" xmlns:cx2="http://schemas.microsoft.com/office/drawing/2015/10/21/chartex" xmlns:cx3="http://schemas.microsoft.com/office/drawing/2016/5/9/chartex" xmlns:cx4="http://schemas.microsoft.com/office/drawing/2016/5/10/chartex" xmlns:cx5="http://schemas.microsoft.com/office/drawing/2016/5/11/chartex" xmlns:cx6="http://schemas.microsoft.com/office/drawing/2016/5/12/chartex" xmlns:cx7="http://schemas.microsoft.com/office/drawing/2016/5/13/chartex" xmlns:cx8="http://schemas.microsoft.com/office/drawing/2016/5/14/chartex" xmlns:mc="http://schemas.openxmlformats.org/markup-compatibility/2006" xmlns:aink="http://schemas.microsoft.com/office/drawing/2016/ink" xmlns:am3d="http://schemas.microsoft.com/office/drawing/2017/model3d" xmlns:o="urn:schemas-microsoft-com:office:office" xmlns:oel="http://schemas.microsoft.com/office/2019/extlst" xmlns:r="http://schemas.openxmlformats.org/officeDocument/2006/relationships" xmlns:m="http://schemas.openxmlformats.org/officeDocument/2006/math" xmlns:v="urn:schemas-microsoft-com:vml" xmlns:wp14="http://schemas.microsoft.com/office/word/2010/wordprocessingDrawing" xmlns:wp="http://schemas.openxmlformats.org/drawingml/2006/wordprocessingDrawing" xmlns:w10="urn:schemas-microsoft-com:office:word" xmlns:w="http://schemas.openxmlformats.org/wordprocessingml/2006/main" xmlns:w14="http://schemas.microsoft.com/office/word/2010/wordml" xmlns:w15="http://schemas.microsoft.com/office/word/2012/wordml" xmlns:w16cex="http://schemas.microsoft.com/office/word/2018/wordml/cex" xmlns:w16cid="http://schemas.microsoft.com/office/word/2016/wordml/cid" xmlns:w16="http://schemas.microsoft.com/office/word/2018/wordml" xmlns:w16du="http://schemas.microsoft.com/office/word/2023/wordml/word16du" xmlns:w16sdtdh="http://schemas.microsoft.com/office/word/2020/wordml/sdtdatahash" xmlns:w16sdtfl="http://schemas.microsoft.com/office/word/2024/wordml/sdtformatlock" xmlns:w16se="http://schemas.microsoft.com/office/word/2015/wordml/symex" xmlns:wpg="http://schemas.microsoft.com/office/word/2010/wordprocessingGroup" xmlns:wpi="http://schemas.microsoft.com/office/word/2010/wordprocessingInk" xmlns:wne="http://schemas.microsoft.com/office/word/2006/wordml" xmlns:wps="http://schemas.microsoft.com/office/word/2010/wordprocessingShape" mc:Ignorable="w14 w15 w16se w16cid w16 w16cex w16sdtdh w16sdtfl w16du wp14">
   <w:body>
-    <w:p/>
+    <w:p>
+      <w:r>
+        <w:rPr>
+          <w:noProof/>
+          <w:color w:val="002060"/>
+          <w:sz w:val="40"/>
+          <w:szCs w:val="40"/>
+        </w:rPr>
+        <mc:AlternateContent>
+          <mc:Choice Requires="wps">
+            <w:drawing>
+              <wp:anchor distT="0" distB="0" distL="114300" distR="114300" simplePos="0" relativeHeight="251661312" behindDoc="0" locked="0" layoutInCell="1" allowOverlap="1" wp14:anchorId="1D5F2374" wp14:editId="141B6C36">
+                <wp:simplePos x="0" y="0"/>
+                <wp:positionH relativeFrom="column">
+                  <wp:posOffset>2279072</wp:posOffset>
+                </wp:positionH>
+                <wp:positionV relativeFrom="paragraph">
+                  <wp:posOffset>-82550</wp:posOffset>
+                </wp:positionV>
+                <wp:extent cx="1405717" cy="1405717"/>
+                <wp:effectExtent l="0" t="0" r="23495" b="23495"/>
+                <wp:wrapNone/>
+                <wp:docPr id="577850222" name="Oval 1"/>
+                <wp:cNvGraphicFramePr/>
+                <a:graphic xmlns:a="http://schemas.openxmlformats.org/drawingml/2006/main">
+                  <a:graphicData uri="http://schemas.microsoft.com/office/word/2010/wordprocessingShape">
+                    <wps:wsp>
+                      <wps:cNvSpPr/>
+                      <wps:spPr>
+                        <a:xfrm>
+                          <a:off x="0" y="0"/>
+                          <a:ext cx="1405717" cy="1405717"/>
+                        </a:xfrm>
+                        <a:prstGeom prst="ellipse">
+                          <a:avLst/>
+                        </a:prstGeom>
+                      </wps:spPr>
+                      <wps:style>
+                        <a:lnRef idx="2">
+                          <a:schemeClr val="accent1">
+                            <a:shade val="15000"/>
+                          </a:schemeClr>
+                        </a:lnRef>
+                        <a:fillRef idx="1">
+                          <a:schemeClr val="accent1"/>
+                        </a:fillRef>
+                        <a:effectRef idx="0">
+                          <a:schemeClr val="accent1"/>
+                        </a:effectRef>
+                        <a:fontRef idx="minor">
+                          <a:schemeClr val="lt1"/>
+                        </a:fontRef>
+                      </wps:style>
+                      <wps:txbx>
+                        <w:txbxContent>
+                          <w:p>
+                            <w:pPr>
+                              <w:jc w:val="center"/>
+                            </w:pPr>
+                            <w:r>
+                              <w:rPr>
+                                <w:color w:val="002060"/>
+                                <w:sz w:val="40"/>
+                                <w:szCs w:val="40"/>
+                              </w:rPr>
+                              <w:t xml:space="preserve">Logo </w:t>
+                            </w:r>
+                          </w:p>
+                        </w:txbxContent>
+                      </wps:txbx>
+                      <wps:bodyPr rot="0" spcFirstLastPara="0" vertOverflow="overflow" horzOverflow="overflow" vert="horz" wrap="square" lIns="91440" tIns="45720" rIns="91440" bIns="45720" numCol="1" spcCol="0" rtlCol="0" fromWordArt="0" anchor="ctr" anchorCtr="0" forceAA="0" compatLnSpc="1">
+                        <a:prstTxWarp prst="textNoShape">
+                          <a:avLst/>
+                        </a:prstTxWarp>
+                        <a:noAutofit/>
+                      </wps:bodyPr>
+                    </wps:wsp>
+                  </a:graphicData>
+                </a:graphic>
+                <wp14:sizeRelH relativeFrom="margin">
+                  <wp14:pctWidth>0</wp14:pctWidth>
+                </wp14:sizeRelH>
+                <wp14:sizeRelV relativeFrom="margin">
+                  <wp14:pctHeight>0</wp14:pctHeight>
+                </wp14:sizeRelV>
+              </wp:anchor>
+            </w:drawing>
+          </mc:Choice>
+          <mc:Fallback>
+            <w:pict>
+              <v:oval w14:anchorId="1D5F2374" id="Oval 1" o:spid="_x0000_s1026" style="position:absolute;margin-left:179.45pt;margin-top:-6.5pt;width:110.7pt;height:110.7pt;z-index:251661312;visibility:visible;mso-wrap-style:square;mso-width-percent:0;mso-height-percent:0;mso-wrap-distance-left:9pt;mso-wrap-distance-top:0;mso-wrap-distance-right:9pt;mso-wrap-distance-bottom:0;mso-position-horizontal:absolute;mso-position-horizontal-relative:text;mso-position-vertical:absolute;mso-position-vertical-relative:text;mso-width-percent:0;mso-height-percent:0;mso-width-relative:margin;mso-height-relative:margin;v-text-anchor:middle" o:gfxdata="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" fillcolor="#4472c4 [3204]" strokecolor="#09101d [484]" strokeweight="1pt">
+                <v:stroke joinstyle="miter"/>
+                <v:textbox>
+                  <w:txbxContent>
+                    <w:p>
+                      <w:pPr>
+                        <w:jc w:val="center"/>
+                      </w:pPr>
+                      <w:r>
+                        <w:rPr>
+                          <w:color w:val="002060"/>
+                          <w:sz w:val="40"/>
+                          <w:szCs w:val="40"/>
+                        </w:rPr>
+                        <w:t xml:space="preserve">Logo </w:t>
+                      </w:r>
+                    </w:p>
+                  </w:txbxContent>
+                </v:textbox>
+              </v:oval>
+            </w:pict>
+          </mc:Fallback>
+        </mc:AlternateContent>
+      </w:r>
+    </w:p>
     <w:p/>
     <w:p>
       <w:pPr>
@@ -328,6 +442,165 @@
           <w:szCs w:val="40"/>
         </w:rPr>
         <w:t xml:space="preserve"> </w:t>
+      </w:r>
+    </w:p>
+    <w:p>
+      <w:pPr>
+        <w:rPr>
+          <w:color w:val="002060"/>
+          <w:sz w:val="40"/>
+          <w:szCs w:val="40"/>
+        </w:rPr>
+      </w:pPr>
+      <w:r>
+        <w:rPr>
+          <w:noProof/>
+          <w:color w:val="002060"/>
+          <w:sz w:val="40"/>
+          <w:szCs w:val="40"/>
+        </w:rPr>
+        <mc:AlternateContent>
+          <mc:Choice Requires="wps">
+            <w:drawing>
+              <wp:anchor distT="0" distB="0" distL="114300" distR="114300" simplePos="0" relativeHeight="251659264" behindDoc="0" locked="0" layoutInCell="1" allowOverlap="1" wp14:anchorId="4F898E4C" wp14:editId="58D504F1">
+                <wp:simplePos x="0" y="0"/>
+                <wp:positionH relativeFrom="column">
+                  <wp:posOffset>1696604</wp:posOffset>
+                </wp:positionH>
+                <wp:positionV relativeFrom="paragraph">
+                  <wp:posOffset>203835</wp:posOffset>
+                </wp:positionV>
+                <wp:extent cx="1766455" cy="1766455"/>
+                <wp:effectExtent l="0" t="0" r="24765" b="24765"/>
+                <wp:wrapNone/>
+                <wp:docPr id="1364950229" name="Oval 1"/>
+                <wp:cNvGraphicFramePr/>
+                <a:graphic xmlns:a="http://schemas.openxmlformats.org/drawingml/2006/main">
+                  <a:graphicData uri="http://schemas.microsoft.com/office/word/2010/wordprocessingShape">
+                    <wps:wsp>
+                      <wps:cNvSpPr/>
+                      <wps:spPr>
+                        <a:xfrm>
+                          <a:off x="0" y="0"/>
+                          <a:ext cx="1766455" cy="1766455"/>
+                        </a:xfrm>
+                        <a:prstGeom prst="ellipse">
+                          <a:avLst/>
+                        </a:prstGeom>
+                      </wps:spPr>
+                      <wps:style>
+                        <a:lnRef idx="2">
+                          <a:schemeClr val="accent1">
+                            <a:shade val="15000"/>
+                          </a:schemeClr>
+                        </a:lnRef>
+                        <a:fillRef idx="1">
+                          <a:schemeClr val="accent1"/>
+                        </a:fillRef>
+                        <a:effectRef idx="0">
+                          <a:schemeClr val="accent1"/>
+                        </a:effectRef>
+                        <a:fontRef idx="minor">
+                          <a:schemeClr val="lt1"/>
+                        </a:fontRef>
+                      </wps:style>
+                      <wps:txbx>
+                        <w:txbxContent>
+                          <w:p>
+                            <w:pPr>
+                              <w:jc w:val="center"/>
+                            </w:pPr>
+                            <w:r>
+                              <w:rPr>
+                                <w:color w:val="002060"/>
+                                <w:sz w:val="40"/>
+                                <w:szCs w:val="40"/>
+                              </w:rPr>
+                              <w:t xml:space="preserve">Logo </w:t>
+                            </w:r>
+                          </w:p>
+                        </w:txbxContent>
+                      </wps:txbx>
+                      <wps:bodyPr rot="0" spcFirstLastPara="0" vertOverflow="overflow" horzOverflow="overflow" vert="horz" wrap="square" lIns="91440" tIns="45720" rIns="91440" bIns="45720" numCol="1" spcCol="0" rtlCol="0" fromWordArt="0" anchor="ctr" anchorCtr="0" forceAA="0" compatLnSpc="1">
+                        <a:prstTxWarp prst="textNoShape">
+                          <a:avLst/>
+                        </a:prstTxWarp>
+                        <a:noAutofit/>
+                      </wps:bodyPr>
+                    </wps:wsp>
+                  </a:graphicData>
+                </a:graphic>
+              </wp:anchor>
+            </w:drawing>
+          </mc:Choice>
+          <mc:Fallback>
+            <w:pict>
+              <v:oval w14:anchorId="4F898E4C" id="_x0000_s1027" style="position:absolute;margin-left:133.6pt;margin-top:16.05pt;width:139.1pt;height:139.1pt;z-index:251659264;visibility:visible;mso-wrap-style:square;mso-wrap-distance-left:9pt;mso-wrap-distance-top:0;mso-wrap-distance-right:9pt;mso-wrap-distance-bottom:0;mso-position-horizontal:absolute;mso-position-horizontal-relative:text;mso-position-vertical:absolute;mso-position-vertical-relative:text;v-text-anchor:middle" o:gfxdata="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" fillcolor="#4472c4 [3204]" strokecolor="#09101d [484]" strokeweight="1pt">
+                <v:stroke joinstyle="miter"/>
+                <v:textbox>
+                  <w:txbxContent>
+                    <w:p>
+                      <w:pPr>
+                        <w:jc w:val="center"/>
+                      </w:pPr>
+                      <w:r>
+                        <w:rPr>
+                          <w:color w:val="002060"/>
+                          <w:sz w:val="40"/>
+                          <w:szCs w:val="40"/>
+                        </w:rPr>
+                        <w:t xml:space="preserve">Logo </w:t>
+                      </w:r>
+                    </w:p>
+                  </w:txbxContent>
+                </v:textbox>
+              </v:oval>
+            </w:pict>
+          </mc:Fallback>
+        </mc:AlternateContent>
+      </w:r>
+    </w:p>
+    <w:p>
+      <w:pPr>
+        <w:rPr>
+          <w:color w:val="002060"/>
+          <w:sz w:val="40"/>
+          <w:szCs w:val="40"/>
+        </w:rPr>
+      </w:pPr>
+    </w:p>
+    <w:p>
+      <w:pPr>
+        <w:rPr>
+          <w:color w:val="002060"/>
+          <w:sz w:val="40"/>
+          <w:szCs w:val="40"/>
+        </w:rPr>
+      </w:pPr>
+      <w:r>
+        <w:rPr>
+          <w:color w:val="002060"/>
+          <w:sz w:val="40"/>
+          <w:szCs w:val="40"/>
+        </w:rPr>
+        <w:tab/>
+      </w:r>
+      <w:r>
+        <w:rPr>
+          <w:color w:val="002060"/>
+          <w:sz w:val="40"/>
+          <w:szCs w:val="40"/>
+        </w:rPr>
+        <w:tab/>
+      </w:r>
+      <w:r>
+        <w:rPr>
+          <w:color w:val="002060"/>
+          <w:sz w:val="40"/>
+          <w:szCs w:val="40"/>
+        </w:rPr>
+        <w:tab/>
+        <w:t xml:space="preserve">     </w:t>
       </w:r>
     </w:p>
     <w:sectPr>

</xml_diff>